<commit_message>
final figure, completed doc, updated readme
</commit_message>
<xml_diff>
--- a/docs/CIS_678_Project5_DesignDocument.docx
+++ b/docs/CIS_678_Project5_DesignDocument.docx
@@ -18,7 +18,76 @@
           <w:sz w:val="40"/>
           <w:szCs w:val="40"/>
         </w:rPr>
-        <w:t>Jo</w:t>
+        <w:t xml:space="preserve">Josh </w:t>
+      </w:r>
+      <w:proofErr w:type="spellStart"/>
+      <w:r>
+        <w:rPr>
+          <w:rFonts w:ascii="Times New Roman" w:hAnsi="Times New Roman" w:cs="Times New Roman"/>
+          <w:sz w:val="40"/>
+          <w:szCs w:val="40"/>
+        </w:rPr>
+        <w:t>Engelsma</w:t>
+      </w:r>
+      <w:proofErr w:type="spellEnd"/>
+    </w:p>
+    <w:p>
+      <w:pPr>
+        <w:spacing w:after="0" w:line="480" w:lineRule="auto"/>
+        <w:jc w:val="center"/>
+        <w:rPr>
+          <w:rFonts w:ascii="Times New Roman" w:hAnsi="Times New Roman" w:cs="Times New Roman"/>
+          <w:sz w:val="40"/>
+          <w:szCs w:val="40"/>
+        </w:rPr>
+      </w:pPr>
+      <w:r>
+        <w:rPr>
+          <w:rFonts w:ascii="Times New Roman" w:hAnsi="Times New Roman" w:cs="Times New Roman"/>
+          <w:sz w:val="40"/>
+          <w:szCs w:val="40"/>
+        </w:rPr>
+        <w:t xml:space="preserve">Adam </w:t>
+      </w:r>
+      <w:proofErr w:type="spellStart"/>
+      <w:r>
+        <w:rPr>
+          <w:rFonts w:ascii="Times New Roman" w:hAnsi="Times New Roman" w:cs="Times New Roman"/>
+          <w:sz w:val="40"/>
+          <w:szCs w:val="40"/>
+        </w:rPr>
+        <w:t>Terwilliger</w:t>
+      </w:r>
+      <w:proofErr w:type="spellEnd"/>
+    </w:p>
+    <w:p>
+      <w:pPr>
+        <w:spacing w:after="0" w:line="480" w:lineRule="auto"/>
+        <w:jc w:val="center"/>
+        <w:rPr>
+          <w:rFonts w:ascii="Times New Roman" w:hAnsi="Times New Roman" w:cs="Times New Roman"/>
+          <w:sz w:val="40"/>
+          <w:szCs w:val="40"/>
+        </w:rPr>
+      </w:pPr>
+    </w:p>
+    <w:p>
+      <w:pPr>
+        <w:spacing w:after="0" w:line="480" w:lineRule="auto"/>
+        <w:jc w:val="center"/>
+        <w:rPr>
+          <w:rFonts w:ascii="Times New Roman" w:hAnsi="Times New Roman" w:cs="Times New Roman"/>
+          <w:sz w:val="40"/>
+          <w:szCs w:val="40"/>
+        </w:rPr>
+      </w:pPr>
+      <w:r>
+        <w:rPr>
+          <w:rFonts w:ascii="Times New Roman" w:hAnsi="Times New Roman" w:cs="Times New Roman"/>
+          <w:sz w:val="40"/>
+          <w:szCs w:val="40"/>
+        </w:rPr>
+        <w:t>A</w:t>
       </w:r>
       <w:bookmarkStart w:id="0" w:name="_GoBack"/>
       <w:bookmarkEnd w:id="0"/>
@@ -28,76 +97,7 @@
           <w:sz w:val="40"/>
           <w:szCs w:val="40"/>
         </w:rPr>
-        <w:t xml:space="preserve">sh </w:t>
-      </w:r>
-      <w:proofErr w:type="spellStart"/>
-      <w:r>
-        <w:rPr>
-          <w:rFonts w:ascii="Times New Roman" w:hAnsi="Times New Roman" w:cs="Times New Roman"/>
-          <w:sz w:val="40"/>
-          <w:szCs w:val="40"/>
-        </w:rPr>
-        <w:t>Engelsma</w:t>
-      </w:r>
-      <w:proofErr w:type="spellEnd"/>
-    </w:p>
-    <w:p>
-      <w:pPr>
-        <w:spacing w:after="0" w:line="480" w:lineRule="auto"/>
-        <w:jc w:val="center"/>
-        <w:rPr>
-          <w:rFonts w:ascii="Times New Roman" w:hAnsi="Times New Roman" w:cs="Times New Roman"/>
-          <w:sz w:val="40"/>
-          <w:szCs w:val="40"/>
-        </w:rPr>
-      </w:pPr>
-      <w:r>
-        <w:rPr>
-          <w:rFonts w:ascii="Times New Roman" w:hAnsi="Times New Roman" w:cs="Times New Roman"/>
-          <w:sz w:val="40"/>
-          <w:szCs w:val="40"/>
-        </w:rPr>
-        <w:t xml:space="preserve">Adam </w:t>
-      </w:r>
-      <w:proofErr w:type="spellStart"/>
-      <w:r>
-        <w:rPr>
-          <w:rFonts w:ascii="Times New Roman" w:hAnsi="Times New Roman" w:cs="Times New Roman"/>
-          <w:sz w:val="40"/>
-          <w:szCs w:val="40"/>
-        </w:rPr>
-        <w:t>Terwilliger</w:t>
-      </w:r>
-      <w:proofErr w:type="spellEnd"/>
-    </w:p>
-    <w:p>
-      <w:pPr>
-        <w:spacing w:after="0" w:line="480" w:lineRule="auto"/>
-        <w:jc w:val="center"/>
-        <w:rPr>
-          <w:rFonts w:ascii="Times New Roman" w:hAnsi="Times New Roman" w:cs="Times New Roman"/>
-          <w:sz w:val="40"/>
-          <w:szCs w:val="40"/>
-        </w:rPr>
-      </w:pPr>
-    </w:p>
-    <w:p>
-      <w:pPr>
-        <w:spacing w:after="0" w:line="480" w:lineRule="auto"/>
-        <w:jc w:val="center"/>
-        <w:rPr>
-          <w:rFonts w:ascii="Times New Roman" w:hAnsi="Times New Roman" w:cs="Times New Roman"/>
-          <w:sz w:val="40"/>
-          <w:szCs w:val="40"/>
-        </w:rPr>
-      </w:pPr>
-      <w:r>
-        <w:rPr>
-          <w:rFonts w:ascii="Times New Roman" w:hAnsi="Times New Roman" w:cs="Times New Roman"/>
-          <w:sz w:val="40"/>
-          <w:szCs w:val="40"/>
-        </w:rPr>
-        <w:t>April 26</w:t>
+        <w:t>pril 26</w:t>
       </w:r>
       <w:r>
         <w:rPr>
@@ -266,123 +266,291 @@
           <w:sz w:val="24"/>
           <w:szCs w:val="24"/>
         </w:rPr>
-        <w:t>With our final project in</w:t>
-      </w:r>
+        <w:t xml:space="preserve">With our final project in CIS 678 - Machine Learning, we implement a genetic algorithm (GA) to find the global min of two complex functions: </w:t>
+      </w:r>
+      <w:proofErr w:type="spellStart"/>
       <w:r>
         <w:rPr>
           <w:rFonts w:ascii="Times New Roman" w:hAnsi="Times New Roman" w:cs="Times New Roman"/>
           <w:sz w:val="24"/>
           <w:szCs w:val="24"/>
         </w:rPr>
-        <w:t xml:space="preserve"> </w:t>
-      </w:r>
+        <w:t>Rosenbrock's</w:t>
+      </w:r>
+      <w:proofErr w:type="spellEnd"/>
       <w:r>
         <w:rPr>
           <w:rFonts w:ascii="Times New Roman" w:hAnsi="Times New Roman" w:cs="Times New Roman"/>
           <w:sz w:val="24"/>
           <w:szCs w:val="24"/>
         </w:rPr>
-        <w:t>CIS 678</w:t>
-      </w:r>
-      <w:r>
+        <w:t xml:space="preserve"> Banana function and Goldstein-Price function. Using concepts similar to natural biology, we construct an algorithm that pinpoints with high accuracy the minimum values of various functions. Modeling the inputs to the functions as chromosomes, we select the most fit chromosomes. Using the most fit chromosomes, we breed a new population of children organisms using crossover. We then recursively repeat this strategy of choosing the most fit organisms, and breeding until our population converges to the most fit.</w:t>
+      </w:r>
+    </w:p>
+    <w:p>
+      <w:pPr>
+        <w:spacing w:after="0" w:line="480" w:lineRule="auto"/>
         <w:rPr>
           <w:rFonts w:ascii="Times New Roman" w:hAnsi="Times New Roman" w:cs="Times New Roman"/>
           <w:sz w:val="24"/>
           <w:szCs w:val="24"/>
         </w:rPr>
-        <w:t xml:space="preserve"> –</w:t>
-      </w:r>
-      <w:r>
+      </w:pPr>
+    </w:p>
+    <w:p>
+      <w:pPr>
+        <w:spacing w:after="0" w:line="480" w:lineRule="auto"/>
         <w:rPr>
           <w:rFonts w:ascii="Times New Roman" w:hAnsi="Times New Roman" w:cs="Times New Roman"/>
           <w:sz w:val="24"/>
           <w:szCs w:val="24"/>
         </w:rPr>
-        <w:t xml:space="preserve"> </w:t>
-      </w:r>
+      </w:pPr>
       <w:r>
         <w:rPr>
           <w:rFonts w:ascii="Times New Roman" w:hAnsi="Times New Roman" w:cs="Times New Roman"/>
           <w:sz w:val="24"/>
           <w:szCs w:val="24"/>
         </w:rPr>
-        <w:t xml:space="preserve">Machine Learning, </w:t>
-      </w:r>
-      <w:r>
-        <w:rPr>
-          <w:rFonts w:ascii="Times New Roman" w:hAnsi="Times New Roman" w:cs="Times New Roman"/>
+        <w:br w:type="page"/>
+      </w:r>
+    </w:p>
+    <w:p>
+      <w:pPr>
+        <w:pStyle w:val="Default"/>
+        <w:spacing w:line="480" w:lineRule="auto"/>
+        <w:rPr>
+          <w:b/>
+          <w:iCs/>
+        </w:rPr>
+      </w:pPr>
+      <w:r>
+        <w:rPr>
+          <w:b/>
+          <w:iCs/>
+        </w:rPr>
+        <w:t>Implementation</w:t>
+      </w:r>
+    </w:p>
+    <w:p>
+      <w:pPr>
+        <w:pStyle w:val="Default"/>
+        <w:spacing w:line="480" w:lineRule="auto"/>
+        <w:rPr>
+          <w:iCs/>
+        </w:rPr>
+      </w:pPr>
+      <w:r>
+        <w:rPr>
+          <w:iCs/>
+        </w:rPr>
+        <w:t xml:space="preserve">Our </w:t>
+      </w:r>
+      <w:r>
+        <w:rPr>
+          <w:iCs/>
+        </w:rPr>
+        <w:t>program is written in Python 2.7</w:t>
+      </w:r>
+      <w:r>
+        <w:rPr>
+          <w:iCs/>
+        </w:rPr>
+        <w:t xml:space="preserve"> and </w:t>
+      </w:r>
+      <w:r>
+        <w:rPr>
+          <w:iCs/>
+        </w:rPr>
+        <w:t xml:space="preserve">bash scripting in Unix. </w:t>
+      </w:r>
+      <w:r>
+        <w:rPr>
+          <w:iCs/>
+        </w:rPr>
+        <w:t>These programs were executed locally on each member’</w:t>
+      </w:r>
+      <w:r>
+        <w:rPr>
+          <w:iCs/>
+        </w:rPr>
+        <w:t>s</w:t>
+      </w:r>
+      <w:r>
+        <w:rPr>
+          <w:iCs/>
+        </w:rPr>
+        <w:t xml:space="preserve"> respective </w:t>
+      </w:r>
+      <w:proofErr w:type="spellStart"/>
+      <w:r>
+        <w:rPr>
+          <w:iCs/>
+        </w:rPr>
+        <w:t>Macbook</w:t>
+      </w:r>
+      <w:proofErr w:type="spellEnd"/>
+      <w:r>
+        <w:rPr>
+          <w:iCs/>
+        </w:rPr>
+        <w:t xml:space="preserve"> Pro (2012)</w:t>
+      </w:r>
+      <w:r>
+        <w:rPr>
+          <w:iCs/>
+        </w:rPr>
+        <w:t xml:space="preserve">, testing on eos23 and </w:t>
+      </w:r>
+      <w:proofErr w:type="spellStart"/>
+      <w:r>
+        <w:rPr>
+          <w:iCs/>
+        </w:rPr>
+        <w:t>okami</w:t>
+      </w:r>
+      <w:proofErr w:type="spellEnd"/>
+      <w:r>
+        <w:rPr>
+          <w:iCs/>
+        </w:rPr>
+        <w:t>.</w:t>
+      </w:r>
+    </w:p>
+    <w:p>
+      <w:pPr>
+        <w:pStyle w:val="Default"/>
+        <w:spacing w:line="480" w:lineRule="auto"/>
+        <w:rPr>
+          <w:iCs/>
+        </w:rPr>
+      </w:pPr>
+      <w:r>
+        <w:rPr>
+          <w:iCs/>
+        </w:rPr>
+        <w:t xml:space="preserve">We implemented our program as a modular and highly parameterized Genetic Algorithm class. The genetic algorithm can be modified from the command line to any population size, number of chromosome bits, range values of the function of interest, number of inputs the function will receive, number of generations to evolve for, percent of parents to keep each generation, and any function. Using these inputs, we implement the following methods synonymous with natural evolution: </w:t>
+      </w:r>
+      <w:proofErr w:type="spellStart"/>
+      <w:r>
+        <w:rPr>
+          <w:iCs/>
+        </w:rPr>
+        <w:t>populationEvaluation</w:t>
+      </w:r>
+      <w:proofErr w:type="spellEnd"/>
+      <w:r>
+        <w:rPr>
+          <w:iCs/>
+        </w:rPr>
+        <w:t xml:space="preserve">, </w:t>
+      </w:r>
+      <w:proofErr w:type="spellStart"/>
+      <w:r>
+        <w:rPr>
+          <w:iCs/>
+        </w:rPr>
+        <w:t>populationSelection</w:t>
+      </w:r>
+      <w:proofErr w:type="spellEnd"/>
+      <w:r>
+        <w:rPr>
+          <w:iCs/>
+        </w:rPr>
+        <w:t xml:space="preserve">, </w:t>
+      </w:r>
+      <w:proofErr w:type="spellStart"/>
+      <w:r>
+        <w:rPr>
+          <w:iCs/>
+        </w:rPr>
+        <w:t>populationVariation</w:t>
+      </w:r>
+      <w:proofErr w:type="spellEnd"/>
+      <w:r>
+        <w:rPr>
+          <w:iCs/>
+        </w:rPr>
+        <w:t xml:space="preserve">, </w:t>
+      </w:r>
+      <w:proofErr w:type="spellStart"/>
+      <w:r>
+        <w:rPr>
+          <w:iCs/>
+        </w:rPr>
+        <w:t>populationUpdate</w:t>
+      </w:r>
+      <w:proofErr w:type="spellEnd"/>
+      <w:r>
+        <w:rPr>
+          <w:iCs/>
+        </w:rPr>
+        <w:t xml:space="preserve">, termination, </w:t>
+      </w:r>
+      <w:proofErr w:type="spellStart"/>
+      <w:r>
+        <w:rPr>
+          <w:iCs/>
+        </w:rPr>
+        <w:t>evolveUntilTermination</w:t>
+      </w:r>
+      <w:proofErr w:type="spellEnd"/>
+      <w:r>
+        <w:rPr>
+          <w:iCs/>
+        </w:rPr>
+        <w:t xml:space="preserve">. Each organism in our initial population is a list of bits where the first number of bits represent the first input, the second portion of bits represent the second input etc. In order to encode each real </w:t>
+      </w:r>
+      <w:r>
+        <w:rPr>
+          <w:iCs/>
+        </w:rPr>
+        <w:t>number,</w:t>
+      </w:r>
+      <w:r>
+        <w:rPr>
+          <w:iCs/>
+        </w:rPr>
+        <w:t xml:space="preserve"> input as a bit string, we first shift our real numbers to be all positive. Next, we scale our inputs based on the number of bits we have. Using this process, we can approximately represent the real numbers in our function range. Once we have encoded our initial population, we use the function passed to evaluate our population. Using the roulette wheel methodology, we select </w:t>
+      </w:r>
+      <w:r>
+        <w:rPr>
+          <w:iCs/>
+        </w:rPr>
+        <w:t>probabilistically</w:t>
+      </w:r>
+      <w:r>
+        <w:rPr>
+          <w:iCs/>
+        </w:rPr>
+        <w:t xml:space="preserve"> choose the most fit chromosomes (bit strings). We then use crossover at random locations on all the encoded inputs of the bit string to produce children. </w:t>
+      </w:r>
+      <w:r>
+        <w:rPr>
+          <w:iCs/>
+        </w:rPr>
+        <w:t>Finally,</w:t>
+      </w:r>
+      <w:r>
+        <w:rPr>
+          <w:iCs/>
+        </w:rPr>
+        <w:t xml:space="preserve"> we update our population with a percent of children and a percent of parents - then repeat a new generation. We continue to evolve until the number of generations we specified to evolve for has been reached.</w:t>
+      </w:r>
+    </w:p>
+    <w:p>
+      <w:pPr>
+        <w:rPr>
+          <w:rFonts w:ascii="Times New Roman" w:hAnsi="Times New Roman" w:cs="Times New Roman"/>
+          <w:iCs/>
+          <w:color w:val="000000"/>
           <w:sz w:val="24"/>
           <w:szCs w:val="24"/>
         </w:rPr>
-        <w:t>we implement a genetic algorithm</w:t>
-      </w:r>
-      <w:r>
-        <w:rPr>
-          <w:rFonts w:ascii="Times New Roman" w:hAnsi="Times New Roman" w:cs="Times New Roman"/>
-          <w:sz w:val="24"/>
-          <w:szCs w:val="24"/>
-        </w:rPr>
-        <w:t xml:space="preserve"> (GA)</w:t>
-      </w:r>
-      <w:r>
-        <w:rPr>
-          <w:rFonts w:ascii="Times New Roman" w:hAnsi="Times New Roman" w:cs="Times New Roman"/>
-          <w:sz w:val="24"/>
-          <w:szCs w:val="24"/>
-        </w:rPr>
-        <w:t xml:space="preserve"> to find the global minimum of two </w:t>
-      </w:r>
-      <w:r>
-        <w:rPr>
-          <w:rFonts w:ascii="Times New Roman" w:hAnsi="Times New Roman" w:cs="Times New Roman"/>
-          <w:sz w:val="24"/>
-          <w:szCs w:val="24"/>
-        </w:rPr>
-        <w:t xml:space="preserve">complex functions: </w:t>
-      </w:r>
-      <w:proofErr w:type="spellStart"/>
-      <w:r>
-        <w:rPr>
-          <w:rFonts w:ascii="Times New Roman" w:hAnsi="Times New Roman" w:cs="Times New Roman"/>
-          <w:sz w:val="24"/>
-          <w:szCs w:val="24"/>
-        </w:rPr>
-        <w:t>Rosenbrock’s</w:t>
-      </w:r>
-      <w:proofErr w:type="spellEnd"/>
-      <w:r>
-        <w:rPr>
-          <w:rFonts w:ascii="Times New Roman" w:hAnsi="Times New Roman" w:cs="Times New Roman"/>
-          <w:sz w:val="24"/>
-          <w:szCs w:val="24"/>
-        </w:rPr>
-        <w:t xml:space="preserve"> Banana function and Goldstein-Price function.</w:t>
-      </w:r>
-    </w:p>
-    <w:p>
-      <w:pPr>
-        <w:spacing w:after="0" w:line="480" w:lineRule="auto"/>
-        <w:rPr>
-          <w:rFonts w:ascii="Times New Roman" w:hAnsi="Times New Roman" w:cs="Times New Roman"/>
-          <w:sz w:val="24"/>
-          <w:szCs w:val="24"/>
-        </w:rPr>
-      </w:pPr>
-    </w:p>
-    <w:p>
-      <w:pPr>
-        <w:spacing w:after="0" w:line="480" w:lineRule="auto"/>
-        <w:rPr>
-          <w:rFonts w:ascii="Times New Roman" w:hAnsi="Times New Roman" w:cs="Times New Roman"/>
-          <w:sz w:val="24"/>
-          <w:szCs w:val="24"/>
-        </w:rPr>
-      </w:pPr>
-      <w:r>
-        <w:rPr>
-          <w:rFonts w:ascii="Times New Roman" w:hAnsi="Times New Roman" w:cs="Times New Roman"/>
-          <w:sz w:val="24"/>
-          <w:szCs w:val="24"/>
+      </w:pPr>
+      <w:r>
+        <w:rPr>
+          <w:iCs/>
         </w:rPr>
         <w:br w:type="page"/>
       </w:r>
@@ -401,7 +569,7 @@
           <w:b/>
           <w:iCs/>
         </w:rPr>
-        <w:t>Implementation</w:t>
+        <w:t>Results</w:t>
       </w:r>
     </w:p>
     <w:p>
@@ -416,77 +584,13 @@
         <w:rPr>
           <w:iCs/>
         </w:rPr>
-        <w:t xml:space="preserve">Our </w:t>
-      </w:r>
-      <w:r>
-        <w:rPr>
-          <w:iCs/>
-        </w:rPr>
-        <w:t>program is written in Python 2.7</w:t>
-      </w:r>
-      <w:r>
-        <w:rPr>
-          <w:iCs/>
-        </w:rPr>
-        <w:t xml:space="preserve"> and </w:t>
-      </w:r>
-      <w:r>
-        <w:rPr>
-          <w:iCs/>
-        </w:rPr>
-        <w:t xml:space="preserve">bash scripting in Unix. </w:t>
-      </w:r>
-      <w:r>
-        <w:rPr>
-          <w:iCs/>
-        </w:rPr>
-        <w:t>These programs were executed locally on each member’</w:t>
-      </w:r>
-      <w:r>
-        <w:rPr>
-          <w:iCs/>
-        </w:rPr>
-        <w:t>s</w:t>
-      </w:r>
-      <w:r>
-        <w:rPr>
-          <w:iCs/>
-        </w:rPr>
-        <w:t xml:space="preserve"> respective </w:t>
-      </w:r>
-      <w:proofErr w:type="spellStart"/>
-      <w:r>
-        <w:rPr>
-          <w:iCs/>
-        </w:rPr>
-        <w:t>Macbook</w:t>
-      </w:r>
-      <w:proofErr w:type="spellEnd"/>
-      <w:r>
-        <w:rPr>
-          <w:iCs/>
-        </w:rPr>
-        <w:t xml:space="preserve"> Pro (2012)</w:t>
-      </w:r>
-      <w:r>
-        <w:rPr>
-          <w:iCs/>
-        </w:rPr>
-        <w:t xml:space="preserve">, testing on eos23 and </w:t>
-      </w:r>
-      <w:proofErr w:type="spellStart"/>
-      <w:r>
-        <w:rPr>
-          <w:iCs/>
-        </w:rPr>
-        <w:t>okami</w:t>
-      </w:r>
-      <w:proofErr w:type="spellEnd"/>
-      <w:r>
-        <w:rPr>
-          <w:iCs/>
-        </w:rPr>
-        <w:t>.</w:t>
+        <w:t xml:space="preserve">An example of our output can be seen in Figure 1. The parameters to the program include in order: </w:t>
+      </w:r>
+      <w:r>
+        <w:rPr>
+          <w:iCs/>
+        </w:rPr>
+        <w:t xml:space="preserve">population size, number of chromosome bits, function range min, function range max, number of function inputs, function of choice, number of generations, and percent of parents to keep. </w:t>
       </w:r>
     </w:p>
     <w:p>
@@ -494,70 +598,9 @@
         <w:pStyle w:val="Default"/>
         <w:spacing w:line="480" w:lineRule="auto"/>
         <w:rPr>
-          <w:b/>
-          <w:iCs/>
-        </w:rPr>
-      </w:pPr>
-      <w:r>
-        <w:rPr>
-          <w:b/>
-          <w:iCs/>
-        </w:rPr>
-        <w:t>Background</w:t>
-      </w:r>
-    </w:p>
-    <w:p>
-      <w:pPr>
-        <w:pStyle w:val="Default"/>
-        <w:spacing w:line="480" w:lineRule="auto"/>
-        <w:rPr>
-          <w:iCs/>
-        </w:rPr>
-      </w:pPr>
-      <w:r>
-        <w:rPr>
-          <w:iCs/>
-        </w:rPr>
-        <w:t xml:space="preserve">Two in-class datasets involved fishing, but testing was too variable with too few observations </w:t>
-      </w:r>
-    </w:p>
-    <w:p>
-      <w:pPr>
-        <w:pStyle w:val="Default"/>
-        <w:spacing w:line="480" w:lineRule="auto"/>
-        <w:rPr>
-          <w:b/>
-          <w:iCs/>
-        </w:rPr>
-      </w:pPr>
-      <w:r>
-        <w:rPr>
-          <w:b/>
-          <w:iCs/>
-        </w:rPr>
-        <w:t>Results</w:t>
-      </w:r>
-    </w:p>
-    <w:p>
-      <w:pPr>
-        <w:pStyle w:val="Default"/>
-        <w:spacing w:line="480" w:lineRule="auto"/>
-        <w:rPr>
-          <w:iCs/>
-        </w:rPr>
-      </w:pPr>
-      <w:r>
-        <w:rPr>
-          <w:iCs/>
-        </w:rPr>
-        <w:t xml:space="preserve">An example of our output can be seen in Figure 1. The parameters to the program include in order: </w:t>
-      </w:r>
-      <w:r>
-        <w:rPr>
-          <w:iCs/>
-        </w:rPr>
-        <w:t xml:space="preserve">population size, number of chromosome bits, function range min, function range max, number of function inputs, function of choice, number of generations, and percent of parents to keep. </w:t>
-      </w:r>
+          <w:iCs/>
+        </w:rPr>
+      </w:pPr>
     </w:p>
     <w:p>
       <w:pPr>
@@ -639,6 +682,15 @@
           <w:iCs/>
         </w:rPr>
       </w:pPr>
+    </w:p>
+    <w:p>
+      <w:pPr>
+        <w:pStyle w:val="Default"/>
+        <w:spacing w:line="480" w:lineRule="auto"/>
+        <w:rPr>
+          <w:iCs/>
+        </w:rPr>
+      </w:pPr>
       <w:r>
         <w:rPr>
           <w:iCs/>
@@ -682,6 +734,34 @@
           <w:iCs/>
         </w:rPr>
         <w:t xml:space="preserve">Inconsequentially, Figure 8 shows us that the percentage of parents kept after each generation from 1% to 99% is negligible with 50 generations and 1000 sized population. </w:t>
+      </w:r>
+      <w:r>
+        <w:rPr>
+          <w:iCs/>
+        </w:rPr>
+        <w:t xml:space="preserve">In Figure 9, we can see an example of how </w:t>
+      </w:r>
+      <w:r>
+        <w:rPr>
+          <w:iCs/>
+        </w:rPr>
+        <w:t>f(</w:t>
+      </w:r>
+      <w:proofErr w:type="spellStart"/>
+      <w:proofErr w:type="gramStart"/>
+      <w:r>
+        <w:rPr>
+          <w:iCs/>
+        </w:rPr>
+        <w:t>x,y</w:t>
+      </w:r>
+      <w:proofErr w:type="spellEnd"/>
+      <w:proofErr w:type="gramEnd"/>
+      <w:r>
+        <w:rPr>
+          <w:iCs/>
+        </w:rPr>
+        <w:t xml:space="preserve">) converges to 3 for the Goldstein function as each generation passes: once generation 24/25 is reached the GA has roughly converged upon 3.00. </w:t>
       </w:r>
     </w:p>
     <w:p>
@@ -725,6 +805,7 @@
       <w:r>
         <w:rPr>
           <w:rFonts w:ascii="Times New Roman" w:hAnsi="Times New Roman" w:cs="Times New Roman"/>
+          <w:noProof/>
           <w:color w:val="000000"/>
           <w:sz w:val="24"/>
           <w:szCs w:val="24"/>
@@ -1021,9 +1102,9 @@
           <w:noProof/>
         </w:rPr>
         <w:drawing>
-          <wp:inline distT="0" distB="0" distL="0" distR="0" wp14:anchorId="2EBCFE8C" wp14:editId="666E396D">
-            <wp:extent cx="5943600" cy="4309745"/>
-            <wp:effectExtent l="0" t="0" r="0" b="8255"/>
+          <wp:inline distT="0" distB="0" distL="0" distR="0" wp14:anchorId="2EBCFE8C" wp14:editId="2028DA9E">
+            <wp:extent cx="5537835" cy="4015522"/>
+            <wp:effectExtent l="0" t="0" r="0" b="0"/>
             <wp:docPr id="15" name="Picture 15"/>
             <wp:cNvGraphicFramePr>
               <a:graphicFrameLocks xmlns:a="http://schemas.openxmlformats.org/drawingml/2006/main" noChangeAspect="1"/>
@@ -1036,7 +1117,7 @@
                     <pic:cNvPicPr/>
                   </pic:nvPicPr>
                   <pic:blipFill>
-                    <a:blip r:embed="rId12">
+                    <a:blip r:embed="rId12" cstate="print">
                       <a:extLst>
                         <a:ext uri="{28A0092B-C50C-407E-A947-70E740481C1C}">
                           <a14:useLocalDpi xmlns:a14="http://schemas.microsoft.com/office/drawing/2010/main" val="0"/>
@@ -1050,7 +1131,7 @@
                   <pic:spPr>
                     <a:xfrm>
                       <a:off x="0" y="0"/>
-                      <a:ext cx="5943600" cy="4309745"/>
+                      <a:ext cx="5544131" cy="4020087"/>
                     </a:xfrm>
                     <a:prstGeom prst="rect">
                       <a:avLst/>
@@ -1068,6 +1149,52 @@
         <w:pStyle w:val="Default"/>
         <w:spacing w:line="480" w:lineRule="auto"/>
       </w:pPr>
+      <w:r>
+        <w:rPr>
+          <w:noProof/>
+        </w:rPr>
+        <w:drawing>
+          <wp:inline distT="0" distB="0" distL="0" distR="0" wp14:anchorId="7E6291EB" wp14:editId="22013C13">
+            <wp:extent cx="5537835" cy="4015522"/>
+            <wp:effectExtent l="0" t="0" r="0" b="0"/>
+            <wp:docPr id="1" name="Picture 1"/>
+            <wp:cNvGraphicFramePr>
+              <a:graphicFrameLocks xmlns:a="http://schemas.openxmlformats.org/drawingml/2006/main" noChangeAspect="1"/>
+            </wp:cNvGraphicFramePr>
+            <a:graphic xmlns:a="http://schemas.openxmlformats.org/drawingml/2006/main">
+              <a:graphicData uri="http://schemas.openxmlformats.org/drawingml/2006/picture">
+                <pic:pic xmlns:pic="http://schemas.openxmlformats.org/drawingml/2006/picture">
+                  <pic:nvPicPr>
+                    <pic:cNvPr id="1" name="Figure9.png"/>
+                    <pic:cNvPicPr/>
+                  </pic:nvPicPr>
+                  <pic:blipFill>
+                    <a:blip r:embed="rId13" cstate="print">
+                      <a:extLst>
+                        <a:ext uri="{28A0092B-C50C-407E-A947-70E740481C1C}">
+                          <a14:useLocalDpi xmlns:a14="http://schemas.microsoft.com/office/drawing/2010/main" val="0"/>
+                        </a:ext>
+                      </a:extLst>
+                    </a:blip>
+                    <a:stretch>
+                      <a:fillRect/>
+                    </a:stretch>
+                  </pic:blipFill>
+                  <pic:spPr>
+                    <a:xfrm>
+                      <a:off x="0" y="0"/>
+                      <a:ext cx="5543355" cy="4019524"/>
+                    </a:xfrm>
+                    <a:prstGeom prst="rect">
+                      <a:avLst/>
+                    </a:prstGeom>
+                  </pic:spPr>
+                </pic:pic>
+              </a:graphicData>
+            </a:graphic>
+          </wp:inline>
+        </w:drawing>
+      </w:r>
     </w:p>
     <w:sectPr>
       <w:pgSz w:w="12240" w:h="15840" w:code="1"/>

</xml_diff>